<commit_message>
Dodata je izmenjena verzija dokumentacije za podešavanje front-end okruženja
</commit_message>
<xml_diff>
--- a/docs/Dokumentacija front-end/Dokumentacija front-end.docx
+++ b/docs/Dokumentacija front-end/Dokumentacija front-end.docx
@@ -171,203 +171,69 @@
                     <w:lang w:val="ru-RU"/>
                   </w:rPr>
                 </w:pPr>
-              </w:p>
-            </w:tc>
-          </w:tr>
-          <w:tr>
-            <w:trPr>
-              <w:trHeight w:val="360"/>
-              <w:jc w:val="center"/>
-            </w:trPr>
-            <w:tc>
-              <w:tcPr>
-                <w:tcW w:w="5000" w:type="pct"/>
-                <w:vAlign w:val="center"/>
-              </w:tcPr>
-              <w:p>
-                <w:pPr>
-                  <w:pStyle w:val="NoSpacing"/>
-                  <w:jc w:val="both"/>
-                  <w:rPr>
-                    <w:lang w:val="ru-RU"/>
-                  </w:rPr>
-                </w:pPr>
-              </w:p>
-            </w:tc>
-          </w:tr>
-          <w:tr>
-            <w:trPr>
-              <w:trHeight w:val="360"/>
-              <w:jc w:val="center"/>
-            </w:trPr>
-            <w:tc>
-              <w:tcPr>
-                <w:tcW w:w="5000" w:type="pct"/>
-                <w:vAlign w:val="center"/>
-              </w:tcPr>
-              <w:p>
-                <w:pPr>
-                  <w:pStyle w:val="NoSpacing"/>
-                  <w:jc w:val="both"/>
+                <w:r>
                   <w:rPr>
                     <w:b/>
                     <w:bCs/>
-                  </w:rPr>
-                </w:pPr>
-              </w:p>
-            </w:tc>
-          </w:tr>
-          <w:tr>
-            <w:trPr>
-              <w:trHeight w:val="360"/>
-              <w:jc w:val="center"/>
-            </w:trPr>
-            <w:tc>
-              <w:tcPr>
-                <w:tcW w:w="5000" w:type="pct"/>
-                <w:vAlign w:val="center"/>
-              </w:tcPr>
-              <w:p>
-                <w:pPr>
-                  <w:pStyle w:val="NoSpacing"/>
-                  <w:jc w:val="both"/>
-                  <w:rPr>
-                    <w:b/>
-                    <w:bCs/>
-                  </w:rPr>
-                </w:pPr>
-              </w:p>
-            </w:tc>
-          </w:tr>
-          <w:tr>
-            <w:trPr>
-              <w:trHeight w:val="360"/>
-              <w:jc w:val="center"/>
-            </w:trPr>
-            <w:tc>
-              <w:tcPr>
-                <w:tcW w:w="5000" w:type="pct"/>
-                <w:vAlign w:val="center"/>
-              </w:tcPr>
-              <w:p>
-                <w:pPr>
-                  <w:pStyle w:val="NoSpacing"/>
-                  <w:jc w:val="both"/>
-                  <w:rPr>
-                    <w:b/>
-                    <w:bCs/>
-                  </w:rPr>
-                </w:pPr>
-              </w:p>
-            </w:tc>
-          </w:tr>
-          <w:tr>
-            <w:trPr>
-              <w:trHeight w:val="360"/>
-              <w:jc w:val="center"/>
-            </w:trPr>
-            <w:tc>
-              <w:tcPr>
-                <w:tcW w:w="5000" w:type="pct"/>
-                <w:vAlign w:val="center"/>
-              </w:tcPr>
-              <w:p>
-                <w:pPr>
-                  <w:pStyle w:val="NoSpacing"/>
-                  <w:jc w:val="both"/>
-                  <w:rPr>
-                    <w:b/>
-                    <w:bCs/>
-                  </w:rPr>
-                </w:pPr>
-              </w:p>
-            </w:tc>
-          </w:tr>
-          <w:tr>
-            <w:trPr>
-              <w:trHeight w:val="360"/>
-              <w:jc w:val="center"/>
-            </w:trPr>
-            <w:tc>
-              <w:tcPr>
-                <w:tcW w:w="5000" w:type="pct"/>
-                <w:vAlign w:val="center"/>
-              </w:tcPr>
-              <w:p>
-                <w:pPr>
-                  <w:pStyle w:val="NoSpacing"/>
-                  <w:jc w:val="both"/>
-                  <w:rPr>
-                    <w:b/>
-                    <w:bCs/>
-                  </w:rPr>
-                </w:pPr>
-              </w:p>
-            </w:tc>
-          </w:tr>
-          <w:tr>
-            <w:trPr>
-              <w:trHeight w:val="360"/>
-              <w:jc w:val="center"/>
-            </w:trPr>
-            <w:tc>
-              <w:tcPr>
-                <w:tcW w:w="5000" w:type="pct"/>
-                <w:vAlign w:val="center"/>
-              </w:tcPr>
-              <w:p>
-                <w:pPr>
-                  <w:pStyle w:val="NoSpacing"/>
-                  <w:jc w:val="both"/>
-                  <w:rPr>
-                    <w:b/>
-                    <w:bCs/>
-                  </w:rPr>
-                </w:pPr>
-              </w:p>
-            </w:tc>
-          </w:tr>
-          <w:tr>
-            <w:trPr>
-              <w:trHeight w:val="360"/>
-              <w:jc w:val="center"/>
-            </w:trPr>
-            <w:tc>
-              <w:tcPr>
-                <w:tcW w:w="5000" w:type="pct"/>
-                <w:vAlign w:val="center"/>
-              </w:tcPr>
-              <w:p>
-                <w:pPr>
-                  <w:pStyle w:val="NoSpacing"/>
-                  <w:jc w:val="both"/>
-                  <w:rPr>
-                    <w:b/>
-                    <w:bCs/>
-                  </w:rPr>
-                </w:pPr>
-              </w:p>
-            </w:tc>
-          </w:tr>
-          <w:tr>
-            <w:trPr>
-              <w:trHeight w:val="360"/>
-              <w:jc w:val="center"/>
-            </w:trPr>
-            <w:tc>
-              <w:tcPr>
-                <w:tcW w:w="5000" w:type="pct"/>
-                <w:vAlign w:val="center"/>
-              </w:tcPr>
-              <w:p>
-                <w:pPr>
-                  <w:pStyle w:val="NoSpacing"/>
-                  <w:jc w:val="both"/>
-                  <w:rPr>
-                    <w:b/>
-                    <w:bCs/>
-                  </w:rPr>
-                </w:pPr>
+                    <w:noProof/>
+                    <w:lang w:val="sr-Latn-RS" w:eastAsia="sr-Latn-RS"/>
+                  </w:rPr>
+                  <w:drawing>
+                    <wp:anchor distT="0" distB="0" distL="114300" distR="114300" simplePos="0" relativeHeight="251693056" behindDoc="0" locked="0" layoutInCell="1" allowOverlap="1" wp14:anchorId="589F20C1" wp14:editId="6BB865F3">
+                      <wp:simplePos x="0" y="0"/>
+                      <wp:positionH relativeFrom="margin">
+                        <wp:posOffset>833755</wp:posOffset>
+                      </wp:positionH>
+                      <wp:positionV relativeFrom="margin">
+                        <wp:posOffset>635000</wp:posOffset>
+                      </wp:positionV>
+                      <wp:extent cx="3962400" cy="2971800"/>
+                      <wp:effectExtent l="0" t="0" r="0" b="0"/>
+                      <wp:wrapTopAndBottom/>
+                      <wp:docPr id="8" name="Picture 8"/>
+                      <wp:cNvGraphicFramePr>
+                        <a:graphicFrameLocks xmlns:a="http://schemas.openxmlformats.org/drawingml/2006/main" noChangeAspect="1"/>
+                      </wp:cNvGraphicFramePr>
+                      <a:graphic xmlns:a="http://schemas.openxmlformats.org/drawingml/2006/main">
+                        <a:graphicData uri="http://schemas.openxmlformats.org/drawingml/2006/picture">
+                          <pic:pic xmlns:pic="http://schemas.openxmlformats.org/drawingml/2006/picture">
+                            <pic:nvPicPr>
+                              <pic:cNvPr id="3" name="MicrosoftTeams-image.png"/>
+                              <pic:cNvPicPr/>
+                            </pic:nvPicPr>
+                            <pic:blipFill>
+                              <a:blip r:embed="rId8">
+                                <a:extLst>
+                                  <a:ext uri="{28A0092B-C50C-407E-A947-70E740481C1C}">
+                                    <a14:useLocalDpi xmlns:a14="http://schemas.microsoft.com/office/drawing/2010/main" val="0"/>
+                                  </a:ext>
+                                </a:extLst>
+                              </a:blip>
+                              <a:stretch>
+                                <a:fillRect/>
+                              </a:stretch>
+                            </pic:blipFill>
+                            <pic:spPr>
+                              <a:xfrm>
+                                <a:off x="0" y="0"/>
+                                <a:ext cx="3962400" cy="2971800"/>
+                              </a:xfrm>
+                              <a:prstGeom prst="rect">
+                                <a:avLst/>
+                              </a:prstGeom>
+                            </pic:spPr>
+                          </pic:pic>
+                        </a:graphicData>
+                      </a:graphic>
+                      <wp14:sizeRelH relativeFrom="margin">
+                        <wp14:pctWidth>0</wp14:pctWidth>
+                      </wp14:sizeRelH>
+                      <wp14:sizeRelV relativeFrom="margin">
+                        <wp14:pctHeight>0</wp14:pctHeight>
+                      </wp14:sizeRelV>
+                    </wp:anchor>
+                  </w:drawing>
+                </w:r>
               </w:p>
             </w:tc>
           </w:tr>
@@ -409,8 +275,6 @@
           <w:pPr>
             <w:jc w:val="both"/>
           </w:pPr>
-          <w:bookmarkStart w:id="0" w:name="_GoBack"/>
-          <w:bookmarkEnd w:id="0"/>
         </w:p>
         <w:p>
           <w:pPr>
@@ -434,6 +298,7 @@
               <w:dataBinding w:prefixMappings="xmlns:ns0='http://schemas.openxmlformats.org/package/2006/metadata/core-properties' xmlns:ns1='http://purl.org/dc/elements/1.1/'" w:xpath="/ns0:coreProperties[1]/ns1:creator[1]" w:storeItemID="{6C3C8BC8-F283-45AE-878A-BAB7291924A1}"/>
               <w:text/>
             </w:sdtPr>
+            <w:sdtEndPr/>
             <w:sdtContent>
               <w:r>
                 <w:rPr>
@@ -540,7 +405,7 @@
                 </w:rPr>
                 <w:fldChar w:fldCharType="separate"/>
               </w:r>
-              <w:hyperlink w:anchor="_Toc97069803" w:history="1">
+              <w:hyperlink w:anchor="_Toc97741898" w:history="1">
                 <w:r>
                   <w:rPr>
                     <w:rStyle w:val="Hyperlink"/>
@@ -568,7 +433,7 @@
                     <w:noProof/>
                     <w:webHidden/>
                   </w:rPr>
-                  <w:instrText xml:space="preserve"> PAGEREF _Toc97069803 \h </w:instrText>
+                  <w:instrText xml:space="preserve"> PAGEREF _Toc97741898 \h </w:instrText>
                 </w:r>
                 <w:r>
                   <w:rPr>
@@ -611,7 +476,7 @@
                   <w:lang w:eastAsia="sr-Latn-RS"/>
                 </w:rPr>
               </w:pPr>
-              <w:hyperlink w:anchor="_Toc97069804" w:history="1">
+              <w:hyperlink w:anchor="_Toc97741899" w:history="1">
                 <w:r>
                   <w:rPr>
                     <w:rStyle w:val="Hyperlink"/>
@@ -627,7 +492,7 @@
                     <w:noProof/>
                     <w:lang w:val="en-US"/>
                   </w:rPr>
-                  <w:t>Node Js</w:t>
+                  <w:t>Node.Js</w:t>
                 </w:r>
                 <w:r>
                   <w:rPr>
@@ -648,7 +513,7 @@
                     <w:noProof/>
                     <w:webHidden/>
                   </w:rPr>
-                  <w:instrText xml:space="preserve"> PAGEREF _Toc97069804 \h </w:instrText>
+                  <w:instrText xml:space="preserve"> PAGEREF _Toc97741899 \h </w:instrText>
                 </w:r>
                 <w:r>
                   <w:rPr>
@@ -691,7 +556,7 @@
                   <w:lang w:eastAsia="sr-Latn-RS"/>
                 </w:rPr>
               </w:pPr>
-              <w:hyperlink w:anchor="_Toc97069805" w:history="1">
+              <w:hyperlink w:anchor="_Toc97741900" w:history="1">
                 <w:r>
                   <w:rPr>
                     <w:rStyle w:val="Hyperlink"/>
@@ -727,7 +592,7 @@
                     <w:noProof/>
                     <w:webHidden/>
                   </w:rPr>
-                  <w:instrText xml:space="preserve"> PAGEREF _Toc97069805 \h </w:instrText>
+                  <w:instrText xml:space="preserve"> PAGEREF _Toc97741900 \h </w:instrText>
                 </w:r>
                 <w:r>
                   <w:rPr>
@@ -770,7 +635,7 @@
                   <w:lang w:eastAsia="sr-Latn-RS"/>
                 </w:rPr>
               </w:pPr>
-              <w:hyperlink w:anchor="_Toc97069806" w:history="1">
+              <w:hyperlink w:anchor="_Toc97741901" w:history="1">
                 <w:r>
                   <w:rPr>
                     <w:rStyle w:val="Hyperlink"/>
@@ -798,7 +663,7 @@
                     <w:noProof/>
                     <w:webHidden/>
                   </w:rPr>
-                  <w:instrText xml:space="preserve"> PAGEREF _Toc97069806 \h </w:instrText>
+                  <w:instrText xml:space="preserve"> PAGEREF _Toc97741901 \h </w:instrText>
                 </w:r>
                 <w:r>
                   <w:rPr>
@@ -841,7 +706,7 @@
                   <w:lang w:eastAsia="sr-Latn-RS"/>
                 </w:rPr>
               </w:pPr>
-              <w:hyperlink w:anchor="_Toc97069807" w:history="1">
+              <w:hyperlink w:anchor="_Toc97741902" w:history="1">
                 <w:r>
                   <w:rPr>
                     <w:rStyle w:val="Hyperlink"/>
@@ -857,11 +722,29 @@
                     <w:noProof/>
                     <w:lang w:val="en-US"/>
                   </w:rPr>
-                  <w:t>Node Js</w:t>
+                  <w:t>Node</w:t>
                 </w:r>
                 <w:r>
                   <w:rPr>
                     <w:rStyle w:val="Hyperlink"/>
+                    <w:i/>
+                    <w:noProof/>
+                    <w:lang w:val="ru-RU"/>
+                  </w:rPr>
+                  <w:t xml:space="preserve">. </w:t>
+                </w:r>
+                <w:r>
+                  <w:rPr>
+                    <w:rStyle w:val="Hyperlink"/>
+                    <w:i/>
+                    <w:noProof/>
+                    <w:lang w:val="en-US"/>
+                  </w:rPr>
+                  <w:t>Js</w:t>
+                </w:r>
+                <w:r>
+                  <w:rPr>
+                    <w:rStyle w:val="Hyperlink"/>
                     <w:noProof/>
                     <w:lang w:val="sr-Cyrl-RS"/>
                   </w:rPr>
@@ -886,7 +769,7 @@
                     <w:noProof/>
                     <w:webHidden/>
                   </w:rPr>
-                  <w:instrText xml:space="preserve"> PAGEREF _Toc97069807 \h </w:instrText>
+                  <w:instrText xml:space="preserve"> PAGEREF _Toc97741902 \h </w:instrText>
                 </w:r>
                 <w:r>
                   <w:rPr>
@@ -929,7 +812,7 @@
                   <w:lang w:eastAsia="sr-Latn-RS"/>
                 </w:rPr>
               </w:pPr>
-              <w:hyperlink w:anchor="_Toc97069808" w:history="1">
+              <w:hyperlink w:anchor="_Toc97741903" w:history="1">
                 <w:r>
                   <w:rPr>
                     <w:rStyle w:val="Hyperlink"/>
@@ -1010,7 +893,7 @@
                     <w:noProof/>
                     <w:webHidden/>
                   </w:rPr>
-                  <w:instrText xml:space="preserve"> PAGEREF _Toc97069808 \h </w:instrText>
+                  <w:instrText xml:space="preserve"> PAGEREF _Toc97741903 \h </w:instrText>
                 </w:r>
                 <w:r>
                   <w:rPr>
@@ -1053,7 +936,7 @@
                   <w:lang w:eastAsia="sr-Latn-RS"/>
                 </w:rPr>
               </w:pPr>
-              <w:hyperlink w:anchor="_Toc97069809" w:history="1">
+              <w:hyperlink w:anchor="_Toc97741904" w:history="1">
                 <w:r>
                   <w:rPr>
                     <w:rStyle w:val="Hyperlink"/>
@@ -1106,7 +989,7 @@
                     <w:noProof/>
                     <w:webHidden/>
                   </w:rPr>
-                  <w:instrText xml:space="preserve"> PAGEREF _Toc97069809 \h </w:instrText>
+                  <w:instrText xml:space="preserve"> PAGEREF _Toc97741904 \h </w:instrText>
                 </w:r>
                 <w:r>
                   <w:rPr>
@@ -1149,7 +1032,7 @@
                   <w:lang w:eastAsia="sr-Latn-RS"/>
                 </w:rPr>
               </w:pPr>
-              <w:hyperlink w:anchor="_Toc97069810" w:history="1">
+              <w:hyperlink w:anchor="_Toc97741905" w:history="1">
                 <w:r>
                   <w:rPr>
                     <w:rStyle w:val="Hyperlink"/>
@@ -1177,7 +1060,7 @@
                     <w:noProof/>
                     <w:webHidden/>
                   </w:rPr>
-                  <w:instrText xml:space="preserve"> PAGEREF _Toc97069810 \h </w:instrText>
+                  <w:instrText xml:space="preserve"> PAGEREF _Toc97741905 \h </w:instrText>
                 </w:r>
                 <w:r>
                   <w:rPr>
@@ -1220,7 +1103,7 @@
                   <w:lang w:eastAsia="sr-Latn-RS"/>
                 </w:rPr>
               </w:pPr>
-              <w:hyperlink w:anchor="_Toc97069811" w:history="1">
+              <w:hyperlink w:anchor="_Toc97741906" w:history="1">
                 <w:r>
                   <w:rPr>
                     <w:rStyle w:val="Hyperlink"/>
@@ -1301,7 +1184,7 @@
                     <w:noProof/>
                     <w:webHidden/>
                   </w:rPr>
-                  <w:instrText xml:space="preserve"> PAGEREF _Toc97069811 \h </w:instrText>
+                  <w:instrText xml:space="preserve"> PAGEREF _Toc97741906 \h </w:instrText>
                 </w:r>
                 <w:r>
                   <w:rPr>
@@ -1363,6 +1246,8 @@
             </w:rPr>
             <w:br w:type="page"/>
           </w:r>
+          <w:bookmarkStart w:id="0" w:name="_GoBack"/>
+          <w:bookmarkEnd w:id="0"/>
         </w:p>
         <w:p>
           <w:pPr>
@@ -1371,7 +1256,7 @@
               <w:lang w:val="sr-Cyrl-RS"/>
             </w:rPr>
           </w:pPr>
-          <w:bookmarkStart w:id="1" w:name="_Toc97069803"/>
+          <w:bookmarkStart w:id="1" w:name="_Toc97741898"/>
           <w:r>
             <w:rPr>
               <w:lang w:val="sr-Cyrl-RS"/>
@@ -1392,7 +1277,26 @@
             <w:rPr>
               <w:lang w:val="sr-Cyrl-RS"/>
             </w:rPr>
-            <w:t>Пре почетка израде апликације, потребно је извршити инсталацију и покретање технологија неопходних за рад.</w:t>
+            <w:t>Пре почетка израде апликације</w:t>
+          </w:r>
+          <w:r>
+            <w:rPr>
+              <w:lang w:val="ru-RU"/>
+            </w:rPr>
+            <w:t xml:space="preserve"> </w:t>
+          </w:r>
+          <w:r>
+            <w:rPr>
+              <w:i/>
+              <w:lang w:val="en-US"/>
+            </w:rPr>
+            <w:t>Igrannonica</w:t>
+          </w:r>
+          <w:r>
+            <w:rPr>
+              <w:lang w:val="sr-Cyrl-RS"/>
+            </w:rPr>
+            <w:t>, потребно је извршити инсталацију и покретање технологија неопходних за рад.</w:t>
           </w:r>
         </w:p>
         <w:p>
@@ -1477,7 +1381,7 @@
               <w:i/>
               <w:lang w:val="sr-Cyrl-RS"/>
             </w:rPr>
-            <w:t xml:space="preserve"> </w:t>
+            <w:t>.</w:t>
           </w:r>
           <w:r>
             <w:rPr>
@@ -1543,7 +1447,7 @@
               <w:lang w:val="en-US"/>
             </w:rPr>
           </w:pPr>
-          <w:bookmarkStart w:id="2" w:name="_Toc97069804"/>
+          <w:bookmarkStart w:id="2" w:name="_Toc97741899"/>
           <w:r>
             <w:rPr>
               <w:lang w:val="sr-Cyrl-RS"/>
@@ -1555,9 +1459,8 @@
               <w:i/>
               <w:lang w:val="en-US"/>
             </w:rPr>
-            <w:t xml:space="preserve">Node </w:t>
+            <w:t>Node.</w:t>
           </w:r>
-          <w:proofErr w:type="spellStart"/>
           <w:r>
             <w:rPr>
               <w:i/>
@@ -1566,7 +1469,6 @@
             <w:t>Js</w:t>
           </w:r>
           <w:bookmarkEnd w:id="2"/>
-          <w:proofErr w:type="spellEnd"/>
         </w:p>
         <w:p>
           <w:pPr>
@@ -1583,9 +1485,8 @@
               <w:i/>
               <w:lang w:val="en-US"/>
             </w:rPr>
-            <w:t xml:space="preserve">Node </w:t>
+            <w:t>Node.</w:t>
           </w:r>
-          <w:proofErr w:type="spellStart"/>
           <w:r>
             <w:rPr>
               <w:rFonts w:cstheme="minorHAnsi"/>
@@ -1594,7 +1495,6 @@
             </w:rPr>
             <w:t>Js</w:t>
           </w:r>
-          <w:proofErr w:type="spellEnd"/>
           <w:r>
             <w:rPr>
               <w:rFonts w:cstheme="minorHAnsi"/>
@@ -1699,14 +1599,7 @@
               <w:rFonts w:cstheme="minorHAnsi"/>
               <w:lang w:val="sr-Cyrl-RS"/>
             </w:rPr>
-            <w:t>за веб сервисе (поз</w:t>
-          </w:r>
-          <w:r>
-            <w:rPr>
-              <w:rFonts w:cstheme="minorHAnsi"/>
-              <w:lang w:val="sr-Cyrl-RS"/>
-            </w:rPr>
-            <w:t>адински веб сервиси, као што су</w:t>
+            <w:t>за веб сервисе (позадински веб сервиси, као што су</w:t>
           </w:r>
           <w:r>
             <w:rPr>
@@ -1739,21 +1632,7 @@
               <w:rFonts w:cstheme="minorHAnsi"/>
               <w:lang w:val="sr-Cyrl-RS"/>
             </w:rPr>
-            <w:t xml:space="preserve">за развој </w:t>
-          </w:r>
-          <w:r>
-            <w:rPr>
-              <w:rFonts w:cstheme="minorHAnsi"/>
-              <w:lang w:val="sr-Cyrl-RS"/>
-            </w:rPr>
-            <w:t xml:space="preserve">апликација </w:t>
-          </w:r>
-          <w:r>
-            <w:rPr>
-              <w:rFonts w:cstheme="minorHAnsi"/>
-              <w:lang w:val="sr-Cyrl-RS"/>
-            </w:rPr>
-            <w:t>у реалном времену,</w:t>
+            <w:t>за развој апликација у реалном времену,</w:t>
           </w:r>
         </w:p>
         <w:p>
@@ -1783,7 +1662,7 @@
               <w:lang w:val="sr-Cyrl-RS"/>
             </w:rPr>
           </w:pPr>
-          <w:bookmarkStart w:id="3" w:name="_Toc97069805"/>
+          <w:bookmarkStart w:id="3" w:name="_Toc97741900"/>
           <w:r>
             <w:rPr>
               <w:lang w:val="sr-Cyrl-RS"/>
@@ -1814,13 +1693,7 @@
             <w:rPr>
               <w:i/>
             </w:rPr>
-            <w:t>Angu</w:t>
-          </w:r>
-          <w:r>
-            <w:rPr>
-              <w:i/>
-            </w:rPr>
-            <w:t>lar</w:t>
+            <w:t>Angular</w:t>
           </w:r>
           <w:r>
             <w:t xml:space="preserve"> je JavaScript MVC framework </w:t>
@@ -1919,7 +1792,7 @@
           <w:lang w:val="sr-Cyrl-RS"/>
         </w:rPr>
       </w:pPr>
-      <w:bookmarkStart w:id="4" w:name="_Toc97069806"/>
+      <w:bookmarkStart w:id="4" w:name="_Toc97741901"/>
       <w:r>
         <w:rPr>
           <w:lang w:val="sr-Cyrl-RS"/>
@@ -1945,10 +1818,10 @@
       <w:pPr>
         <w:pStyle w:val="Heading2"/>
         <w:rPr>
-          <w:lang w:val="en-US"/>
-        </w:rPr>
-      </w:pPr>
-      <w:bookmarkStart w:id="5" w:name="_Toc97069807"/>
+          <w:lang w:val="ru-RU"/>
+        </w:rPr>
+      </w:pPr>
+      <w:bookmarkStart w:id="5" w:name="_Toc97741902"/>
       <w:r>
         <w:rPr>
           <w:lang w:val="sr-Cyrl-RS"/>
@@ -1960,17 +1833,36 @@
           <w:i/>
           <w:lang w:val="en-US"/>
         </w:rPr>
-        <w:t xml:space="preserve">Node </w:t>
-      </w:r>
-      <w:proofErr w:type="spellStart"/>
+        <w:t>Nod</w:t>
+      </w:r>
       <w:r>
         <w:rPr>
           <w:i/>
           <w:lang w:val="en-US"/>
         </w:rPr>
+        <w:t>e</w:t>
+      </w:r>
+      <w:r>
+        <w:rPr>
+          <w:i/>
+          <w:lang w:val="ru-RU"/>
+        </w:rPr>
+        <w:t>.</w:t>
+      </w:r>
+      <w:r>
+        <w:rPr>
+          <w:i/>
+          <w:lang w:val="ru-RU"/>
+        </w:rPr>
+        <w:t xml:space="preserve"> </w:t>
+      </w:r>
+      <w:r>
+        <w:rPr>
+          <w:i/>
+          <w:lang w:val="en-US"/>
+        </w:rPr>
         <w:t>Js</w:t>
       </w:r>
-      <w:proofErr w:type="spellEnd"/>
       <w:r>
         <w:rPr>
           <w:lang w:val="sr-Cyrl-RS"/>
@@ -1980,7 +1872,7 @@
       <w:bookmarkEnd w:id="5"/>
       <w:r>
         <w:rPr>
-          <w:lang w:val="en-US"/>
+          <w:lang w:val="ru-RU"/>
         </w:rPr>
         <w:t xml:space="preserve"> </w:t>
       </w:r>
@@ -2024,7 +1916,14 @@
           <w:i/>
           <w:lang w:val="sr-Cyrl-RS"/>
         </w:rPr>
-        <w:t xml:space="preserve"> Ј</w:t>
+        <w:t>.</w:t>
+      </w:r>
+      <w:r>
+        <w:rPr>
+          <w:i/>
+          <w:lang w:val="sr-Cyrl-RS"/>
+        </w:rPr>
+        <w:t>Ј</w:t>
       </w:r>
       <w:r>
         <w:rPr>
@@ -2068,7 +1967,7 @@
           <w:lang w:val="ru-RU"/>
         </w:rPr>
       </w:pPr>
-      <w:hyperlink r:id="rId8" w:history="1">
+      <w:hyperlink r:id="rId9" w:history="1">
         <w:r>
           <w:rPr>
             <w:rStyle w:val="Hyperlink"/>
@@ -2083,7 +1982,6 @@
           </w:rPr>
           <w:t>://</w:t>
         </w:r>
-        <w:proofErr w:type="spellStart"/>
         <w:r>
           <w:rPr>
             <w:rStyle w:val="Hyperlink"/>
@@ -2091,7 +1989,6 @@
           </w:rPr>
           <w:t>nodejs</w:t>
         </w:r>
-        <w:proofErr w:type="spellEnd"/>
         <w:r>
           <w:rPr>
             <w:rStyle w:val="Hyperlink"/>
@@ -2113,7 +2010,6 @@
           </w:rPr>
           <w:t>/</w:t>
         </w:r>
-        <w:proofErr w:type="spellStart"/>
         <w:r>
           <w:rPr>
             <w:rStyle w:val="Hyperlink"/>
@@ -2121,7 +2017,6 @@
           </w:rPr>
           <w:t>en</w:t>
         </w:r>
-        <w:proofErr w:type="spellEnd"/>
         <w:r>
           <w:rPr>
             <w:rStyle w:val="Hyperlink"/>
@@ -2203,7 +2098,7 @@
                     <pic:cNvPicPr/>
                   </pic:nvPicPr>
                   <pic:blipFill>
-                    <a:blip r:embed="rId9" cstate="print">
+                    <a:blip r:embed="rId10" cstate="print">
                       <a:extLst>
                         <a:ext uri="{28A0092B-C50C-407E-A947-70E740481C1C}">
                           <a14:useLocalDpi xmlns:a14="http://schemas.microsoft.com/office/drawing/2010/main" val="0"/>
@@ -2525,7 +2420,7 @@
                     <pic:cNvPicPr/>
                   </pic:nvPicPr>
                   <pic:blipFill>
-                    <a:blip r:embed="rId10">
+                    <a:blip r:embed="rId11">
                       <a:extLst>
                         <a:ext uri="{28A0092B-C50C-407E-A947-70E740481C1C}">
                           <a14:useLocalDpi xmlns:a14="http://schemas.microsoft.com/office/drawing/2010/main" val="0"/>
@@ -2620,7 +2515,7 @@
                     <pic:cNvPicPr/>
                   </pic:nvPicPr>
                   <pic:blipFill>
-                    <a:blip r:embed="rId11">
+                    <a:blip r:embed="rId12">
                       <a:extLst>
                         <a:ext uri="{28A0092B-C50C-407E-A947-70E740481C1C}">
                           <a14:useLocalDpi xmlns:a14="http://schemas.microsoft.com/office/drawing/2010/main" val="0"/>
@@ -2804,6 +2699,13 @@
           <w:i/>
           <w:lang w:val="ru-RU"/>
         </w:rPr>
+        <w:t>.</w:t>
+      </w:r>
+      <w:r>
+        <w:rPr>
+          <w:i/>
+          <w:lang w:val="ru-RU"/>
+        </w:rPr>
         <w:t xml:space="preserve"> </w:t>
       </w:r>
       <w:r>
@@ -2876,7 +2778,7 @@
                     <pic:cNvPicPr/>
                   </pic:nvPicPr>
                   <pic:blipFill>
-                    <a:blip r:embed="rId12">
+                    <a:blip r:embed="rId13">
                       <a:extLst>
                         <a:ext uri="{28A0092B-C50C-407E-A947-70E740481C1C}">
                           <a14:useLocalDpi xmlns:a14="http://schemas.microsoft.com/office/drawing/2010/main" val="0"/>
@@ -3228,7 +3130,7 @@
                     <pic:cNvPicPr/>
                   </pic:nvPicPr>
                   <pic:blipFill>
-                    <a:blip r:embed="rId13">
+                    <a:blip r:embed="rId14">
                       <a:extLst>
                         <a:ext uri="{28A0092B-C50C-407E-A947-70E740481C1C}">
                           <a14:useLocalDpi xmlns:a14="http://schemas.microsoft.com/office/drawing/2010/main" val="0"/>
@@ -3690,7 +3592,7 @@
                     <pic:cNvPicPr/>
                   </pic:nvPicPr>
                   <pic:blipFill>
-                    <a:blip r:embed="rId14">
+                    <a:blip r:embed="rId15">
                       <a:extLst>
                         <a:ext uri="{28A0092B-C50C-407E-A947-70E740481C1C}">
                           <a14:useLocalDpi xmlns:a14="http://schemas.microsoft.com/office/drawing/2010/main" val="0"/>
@@ -3779,7 +3681,7 @@
                     <pic:cNvPicPr/>
                   </pic:nvPicPr>
                   <pic:blipFill>
-                    <a:blip r:embed="rId15">
+                    <a:blip r:embed="rId16">
                       <a:extLst>
                         <a:ext uri="{28A0092B-C50C-407E-A947-70E740481C1C}">
                           <a14:useLocalDpi xmlns:a14="http://schemas.microsoft.com/office/drawing/2010/main" val="0"/>
@@ -4254,7 +4156,7 @@
                     <pic:cNvPicPr/>
                   </pic:nvPicPr>
                   <pic:blipFill>
-                    <a:blip r:embed="rId16">
+                    <a:blip r:embed="rId17">
                       <a:extLst>
                         <a:ext uri="{28A0092B-C50C-407E-A947-70E740481C1C}">
                           <a14:useLocalDpi xmlns:a14="http://schemas.microsoft.com/office/drawing/2010/main" val="0"/>
@@ -4323,7 +4225,7 @@
           <w:i/>
           <w:lang w:val="ru-RU"/>
         </w:rPr>
-        <w:t xml:space="preserve"> </w:t>
+        <w:t>.</w:t>
       </w:r>
       <w:r>
         <w:rPr>
@@ -4423,7 +4325,6 @@
           <w:lang w:val="ru-RU"/>
         </w:rPr>
       </w:pPr>
-      <w:proofErr w:type="gramStart"/>
       <w:r>
         <w:rPr>
           <w:lang w:val="en-US"/>
@@ -4460,7 +4361,6 @@
         </w:rPr>
         <w:t>v</w:t>
       </w:r>
-      <w:proofErr w:type="gramEnd"/>
     </w:p>
     <w:p>
       <w:pPr>
@@ -4512,7 +4412,7 @@
           <w:i/>
           <w:lang w:val="ru-RU"/>
         </w:rPr>
-        <w:t xml:space="preserve"> </w:t>
+        <w:t>.</w:t>
       </w:r>
       <w:r>
         <w:rPr>
@@ -4578,7 +4478,7 @@
                     <pic:cNvPicPr/>
                   </pic:nvPicPr>
                   <pic:blipFill>
-                    <a:blip r:embed="rId17">
+                    <a:blip r:embed="rId18">
                       <a:extLst>
                         <a:ext uri="{28A0092B-C50C-407E-A947-70E740481C1C}">
                           <a14:useLocalDpi xmlns:a14="http://schemas.microsoft.com/office/drawing/2010/main" val="0"/>
@@ -4625,7 +4525,7 @@
           <w:lang w:val="sr-Cyrl-RS"/>
         </w:rPr>
       </w:pPr>
-      <w:bookmarkStart w:id="6" w:name="_Toc97069808"/>
+      <w:bookmarkStart w:id="6" w:name="_Toc97741903"/>
       <w:r>
         <w:rPr>
           <w:lang w:val="ru-RU"/>
@@ -4640,7 +4540,6 @@
         </w:rPr>
         <w:t>А</w:t>
       </w:r>
-      <w:proofErr w:type="spellStart"/>
       <w:r>
         <w:rPr>
           <w:i/>
@@ -4648,7 +4547,6 @@
         </w:rPr>
         <w:t>ngular</w:t>
       </w:r>
-      <w:proofErr w:type="spellEnd"/>
       <w:r>
         <w:rPr>
           <w:i/>
@@ -4716,7 +4614,14 @@
           <w:i/>
           <w:lang w:val="sr-Cyrl-RS"/>
         </w:rPr>
-        <w:t xml:space="preserve"> Ј</w:t>
+        <w:t>.</w:t>
+      </w:r>
+      <w:r>
+        <w:rPr>
+          <w:i/>
+          <w:lang w:val="sr-Cyrl-RS"/>
+        </w:rPr>
+        <w:t>Ј</w:t>
       </w:r>
       <w:r>
         <w:rPr>
@@ -4750,7 +4655,6 @@
         </w:rPr>
         <w:t>А</w:t>
       </w:r>
-      <w:proofErr w:type="spellStart"/>
       <w:r>
         <w:rPr>
           <w:i/>
@@ -4758,7 +4662,6 @@
         </w:rPr>
         <w:t>ngular</w:t>
       </w:r>
-      <w:proofErr w:type="spellEnd"/>
       <w:r>
         <w:rPr>
           <w:i/>
@@ -4878,8 +4781,6 @@
           <w:lang w:val="en-US"/>
         </w:rPr>
       </w:pPr>
-      <w:proofErr w:type="spellStart"/>
-      <w:proofErr w:type="gramStart"/>
       <w:r>
         <w:rPr>
           <w:lang w:val="en-US"/>
@@ -4898,8 +4799,6 @@
         </w:rPr>
         <w:t>m</w:t>
       </w:r>
-      <w:proofErr w:type="spellEnd"/>
-      <w:proofErr w:type="gramEnd"/>
       <w:r>
         <w:rPr>
           <w:lang w:val="en-US"/>
@@ -4944,7 +4843,7 @@
                     <pic:cNvPicPr/>
                   </pic:nvPicPr>
                   <pic:blipFill>
-                    <a:blip r:embed="rId18">
+                    <a:blip r:embed="rId19">
                       <a:extLst>
                         <a:ext uri="{28A0092B-C50C-407E-A947-70E740481C1C}">
                           <a14:useLocalDpi xmlns:a14="http://schemas.microsoft.com/office/drawing/2010/main" val="0"/>
@@ -4995,7 +4894,7 @@
           <w:lang w:val="sr-Cyrl-RS"/>
         </w:rPr>
       </w:pPr>
-      <w:bookmarkStart w:id="7" w:name="_Toc97069809"/>
+      <w:bookmarkStart w:id="7" w:name="_Toc97741904"/>
       <w:r>
         <w:rPr>
           <w:lang w:val="sr-Cyrl-RS"/>
@@ -5115,41 +5014,15 @@
         </w:rPr>
         <w:t xml:space="preserve">-а. Инсталацију је могуће пронаћи на следећем линку: </w:t>
       </w:r>
-      <w:r>
-        <w:rPr>
-          <w:rStyle w:val="Hyperlink"/>
-          <w:lang w:val="ru-RU"/>
-        </w:rPr>
-        <w:fldChar w:fldCharType="begin"/>
-      </w:r>
-      <w:r>
-        <w:rPr>
-          <w:rStyle w:val="Hyperlink"/>
-          <w:lang w:val="ru-RU"/>
-        </w:rPr>
-        <w:instrText xml:space="preserve"> HYPERLINK "https://visualstudio.microsoft.com/" </w:instrText>
-      </w:r>
-      <w:r>
-        <w:rPr>
-          <w:rStyle w:val="Hyperlink"/>
-          <w:lang w:val="ru-RU"/>
-        </w:rPr>
-        <w:fldChar w:fldCharType="separate"/>
-      </w:r>
-      <w:r>
-        <w:rPr>
-          <w:rStyle w:val="Hyperlink"/>
-          <w:lang w:val="ru-RU"/>
-        </w:rPr>
-        <w:t>https://visualstudio.microsoft.com/</w:t>
-      </w:r>
-      <w:r>
-        <w:rPr>
-          <w:rStyle w:val="Hyperlink"/>
-          <w:lang w:val="ru-RU"/>
-        </w:rPr>
-        <w:fldChar w:fldCharType="end"/>
-      </w:r>
+      <w:hyperlink r:id="rId20" w:history="1">
+        <w:r>
+          <w:rPr>
+            <w:rStyle w:val="Hyperlink"/>
+            <w:lang w:val="ru-RU"/>
+          </w:rPr>
+          <w:t>https://visualstudio.microsoft.com/</w:t>
+        </w:r>
+      </w:hyperlink>
     </w:p>
     <w:p>
       <w:pPr>
@@ -5298,7 +5171,7 @@
                     </pic:cNvPicPr>
                   </pic:nvPicPr>
                   <pic:blipFill>
-                    <a:blip r:embed="rId19" cstate="print">
+                    <a:blip r:embed="rId21" cstate="print">
                       <a:extLst>
                         <a:ext uri="{28A0092B-C50C-407E-A947-70E740481C1C}">
                           <a14:useLocalDpi xmlns:a14="http://schemas.microsoft.com/office/drawing/2010/main" val="0"/>
@@ -5382,7 +5255,7 @@
           <w:lang w:val="sr-Cyrl-RS"/>
         </w:rPr>
       </w:pPr>
-      <w:bookmarkStart w:id="8" w:name="_Toc97069810"/>
+      <w:bookmarkStart w:id="8" w:name="_Toc97741905"/>
       <w:r>
         <w:rPr>
           <w:lang w:val="sr-Cyrl-RS"/>
@@ -5406,7 +5279,7 @@
           <w:lang w:val="sr-Cyrl-RS"/>
         </w:rPr>
       </w:pPr>
-      <w:bookmarkStart w:id="9" w:name="_Toc97069811"/>
+      <w:bookmarkStart w:id="9" w:name="_Toc97741906"/>
       <w:r>
         <w:rPr>
           <w:lang w:val="sr-Cyrl-RS"/>
@@ -5420,7 +5293,6 @@
         </w:rPr>
         <w:t>А</w:t>
       </w:r>
-      <w:proofErr w:type="spellStart"/>
       <w:r>
         <w:rPr>
           <w:i/>
@@ -5428,7 +5300,6 @@
         </w:rPr>
         <w:t>ngular</w:t>
       </w:r>
-      <w:proofErr w:type="spellEnd"/>
       <w:r>
         <w:rPr>
           <w:i/>
@@ -5492,28 +5363,12 @@
           <w:lang w:val="en-US"/>
         </w:rPr>
       </w:pPr>
-      <w:proofErr w:type="gramStart"/>
       <w:r>
         <w:rPr>
           <w:lang w:val="en-US"/>
         </w:rPr>
-        <w:t>ng</w:t>
-      </w:r>
-      <w:proofErr w:type="gramEnd"/>
-      <w:r>
-        <w:rPr>
-          <w:lang w:val="en-US"/>
-        </w:rPr>
-        <w:t xml:space="preserve"> new  </w:t>
-      </w:r>
-      <w:proofErr w:type="spellStart"/>
-      <w:r>
-        <w:rPr>
-          <w:lang w:val="en-US"/>
-        </w:rPr>
-        <w:t>nazivAplikacije</w:t>
-      </w:r>
-      <w:proofErr w:type="spellEnd"/>
+        <w:t>ng new  nazivAplikacije</w:t>
+      </w:r>
     </w:p>
     <w:p>
       <w:pPr>
@@ -5531,145 +5386,6 @@
             <wp:extent cx="5760720" cy="711200"/>
             <wp:effectExtent l="0" t="0" r="0" b="0"/>
             <wp:docPr id="26" name="Picture 26"/>
-            <wp:cNvGraphicFramePr>
-              <a:graphicFrameLocks xmlns:a="http://schemas.openxmlformats.org/drawingml/2006/main" noChangeAspect="1"/>
-            </wp:cNvGraphicFramePr>
-            <a:graphic xmlns:a="http://schemas.openxmlformats.org/drawingml/2006/main">
-              <a:graphicData uri="http://schemas.openxmlformats.org/drawingml/2006/picture">
-                <pic:pic xmlns:pic="http://schemas.openxmlformats.org/drawingml/2006/picture">
-                  <pic:nvPicPr>
-                    <pic:cNvPr id="1" name=""/>
-                    <pic:cNvPicPr/>
-                  </pic:nvPicPr>
-                  <pic:blipFill>
-                    <a:blip r:embed="rId20"/>
-                    <a:stretch>
-                      <a:fillRect/>
-                    </a:stretch>
-                  </pic:blipFill>
-                  <pic:spPr>
-                    <a:xfrm>
-                      <a:off x="0" y="0"/>
-                      <a:ext cx="5768690" cy="712184"/>
-                    </a:xfrm>
-                    <a:prstGeom prst="rect">
-                      <a:avLst/>
-                    </a:prstGeom>
-                  </pic:spPr>
-                </pic:pic>
-              </a:graphicData>
-            </a:graphic>
-          </wp:inline>
-        </w:drawing>
-      </w:r>
-    </w:p>
-    <w:p>
-      <w:pPr>
-        <w:rPr>
-          <w:lang w:val="sr-Cyrl-RS"/>
-        </w:rPr>
-      </w:pPr>
-    </w:p>
-    <w:p>
-      <w:pPr>
-        <w:pStyle w:val="ListParagraph"/>
-        <w:numPr>
-          <w:ilvl w:val="0"/>
-          <w:numId w:val="9"/>
-        </w:numPr>
-        <w:jc w:val="both"/>
-        <w:rPr>
-          <w:lang w:val="sr-Cyrl-RS"/>
-        </w:rPr>
-      </w:pPr>
-      <w:r>
-        <w:rPr>
-          <w:lang w:val="sr-Cyrl-RS"/>
-        </w:rPr>
-        <w:t xml:space="preserve">Након извршавања команде, потребно је дозволити рутирање, а након тога изабрати за рад </w:t>
-      </w:r>
-      <w:r>
-        <w:rPr>
-          <w:i/>
-        </w:rPr>
-        <w:t>CSS</w:t>
-      </w:r>
-      <w:r>
-        <w:t xml:space="preserve"> </w:t>
-      </w:r>
-      <w:r>
-        <w:rPr>
-          <w:lang w:val="sr-Cyrl-RS"/>
-        </w:rPr>
-        <w:t xml:space="preserve">формат. </w:t>
-      </w:r>
-    </w:p>
-    <w:p>
-      <w:pPr>
-        <w:jc w:val="both"/>
-        <w:rPr>
-          <w:lang w:val="sr-Cyrl-RS"/>
-        </w:rPr>
-      </w:pPr>
-      <w:r>
-        <w:rPr>
-          <w:noProof/>
-          <w:lang w:eastAsia="sr-Latn-RS"/>
-        </w:rPr>
-        <w:drawing>
-          <wp:inline distT="0" distB="0" distL="0" distR="0" wp14:anchorId="51F8030D" wp14:editId="3299EDD4">
-            <wp:extent cx="5760720" cy="838200"/>
-            <wp:effectExtent l="0" t="0" r="0" b="0"/>
-            <wp:docPr id="28" name="Picture 28"/>
-            <wp:cNvGraphicFramePr>
-              <a:graphicFrameLocks xmlns:a="http://schemas.openxmlformats.org/drawingml/2006/main" noChangeAspect="1"/>
-            </wp:cNvGraphicFramePr>
-            <a:graphic xmlns:a="http://schemas.openxmlformats.org/drawingml/2006/main">
-              <a:graphicData uri="http://schemas.openxmlformats.org/drawingml/2006/picture">
-                <pic:pic xmlns:pic="http://schemas.openxmlformats.org/drawingml/2006/picture">
-                  <pic:nvPicPr>
-                    <pic:cNvPr id="1" name=""/>
-                    <pic:cNvPicPr/>
-                  </pic:nvPicPr>
-                  <pic:blipFill>
-                    <a:blip r:embed="rId21"/>
-                    <a:stretch>
-                      <a:fillRect/>
-                    </a:stretch>
-                  </pic:blipFill>
-                  <pic:spPr>
-                    <a:xfrm>
-                      <a:off x="0" y="0"/>
-                      <a:ext cx="5765737" cy="838930"/>
-                    </a:xfrm>
-                    <a:prstGeom prst="rect">
-                      <a:avLst/>
-                    </a:prstGeom>
-                  </pic:spPr>
-                </pic:pic>
-              </a:graphicData>
-            </a:graphic>
-          </wp:inline>
-        </w:drawing>
-      </w:r>
-    </w:p>
-    <w:p>
-      <w:pPr>
-        <w:jc w:val="both"/>
-        <w:rPr>
-          <w:lang w:val="sr-Cyrl-RS"/>
-        </w:rPr>
-      </w:pPr>
-      <w:r>
-        <w:rPr>
-          <w:noProof/>
-          <w:lang w:eastAsia="sr-Latn-RS"/>
-        </w:rPr>
-        <w:drawing>
-          <wp:inline distT="0" distB="0" distL="0" distR="0" wp14:anchorId="183D1E4C" wp14:editId="4B8FA2F5">
-            <wp:extent cx="5753906" cy="1075266"/>
-            <wp:effectExtent l="0" t="0" r="0" b="0"/>
-            <wp:docPr id="29" name="Picture 29"/>
             <wp:cNvGraphicFramePr>
               <a:graphicFrameLocks xmlns:a="http://schemas.openxmlformats.org/drawingml/2006/main" noChangeAspect="1"/>
             </wp:cNvGraphicFramePr>
@@ -5689,6 +5405,145 @@
                   <pic:spPr>
                     <a:xfrm>
                       <a:off x="0" y="0"/>
+                      <a:ext cx="5768690" cy="712184"/>
+                    </a:xfrm>
+                    <a:prstGeom prst="rect">
+                      <a:avLst/>
+                    </a:prstGeom>
+                  </pic:spPr>
+                </pic:pic>
+              </a:graphicData>
+            </a:graphic>
+          </wp:inline>
+        </w:drawing>
+      </w:r>
+    </w:p>
+    <w:p>
+      <w:pPr>
+        <w:rPr>
+          <w:lang w:val="sr-Cyrl-RS"/>
+        </w:rPr>
+      </w:pPr>
+    </w:p>
+    <w:p>
+      <w:pPr>
+        <w:pStyle w:val="ListParagraph"/>
+        <w:numPr>
+          <w:ilvl w:val="0"/>
+          <w:numId w:val="9"/>
+        </w:numPr>
+        <w:jc w:val="both"/>
+        <w:rPr>
+          <w:lang w:val="sr-Cyrl-RS"/>
+        </w:rPr>
+      </w:pPr>
+      <w:r>
+        <w:rPr>
+          <w:lang w:val="sr-Cyrl-RS"/>
+        </w:rPr>
+        <w:t xml:space="preserve">Након извршавања команде, потребно је дозволити рутирање, а након тога изабрати за рад </w:t>
+      </w:r>
+      <w:r>
+        <w:rPr>
+          <w:i/>
+        </w:rPr>
+        <w:t>CSS</w:t>
+      </w:r>
+      <w:r>
+        <w:t xml:space="preserve"> </w:t>
+      </w:r>
+      <w:r>
+        <w:rPr>
+          <w:lang w:val="sr-Cyrl-RS"/>
+        </w:rPr>
+        <w:t xml:space="preserve">формат. </w:t>
+      </w:r>
+    </w:p>
+    <w:p>
+      <w:pPr>
+        <w:jc w:val="both"/>
+        <w:rPr>
+          <w:lang w:val="sr-Cyrl-RS"/>
+        </w:rPr>
+      </w:pPr>
+      <w:r>
+        <w:rPr>
+          <w:noProof/>
+          <w:lang w:eastAsia="sr-Latn-RS"/>
+        </w:rPr>
+        <w:drawing>
+          <wp:inline distT="0" distB="0" distL="0" distR="0" wp14:anchorId="51F8030D" wp14:editId="3299EDD4">
+            <wp:extent cx="5760720" cy="838200"/>
+            <wp:effectExtent l="0" t="0" r="0" b="0"/>
+            <wp:docPr id="28" name="Picture 28"/>
+            <wp:cNvGraphicFramePr>
+              <a:graphicFrameLocks xmlns:a="http://schemas.openxmlformats.org/drawingml/2006/main" noChangeAspect="1"/>
+            </wp:cNvGraphicFramePr>
+            <a:graphic xmlns:a="http://schemas.openxmlformats.org/drawingml/2006/main">
+              <a:graphicData uri="http://schemas.openxmlformats.org/drawingml/2006/picture">
+                <pic:pic xmlns:pic="http://schemas.openxmlformats.org/drawingml/2006/picture">
+                  <pic:nvPicPr>
+                    <pic:cNvPr id="1" name=""/>
+                    <pic:cNvPicPr/>
+                  </pic:nvPicPr>
+                  <pic:blipFill>
+                    <a:blip r:embed="rId23"/>
+                    <a:stretch>
+                      <a:fillRect/>
+                    </a:stretch>
+                  </pic:blipFill>
+                  <pic:spPr>
+                    <a:xfrm>
+                      <a:off x="0" y="0"/>
+                      <a:ext cx="5765737" cy="838930"/>
+                    </a:xfrm>
+                    <a:prstGeom prst="rect">
+                      <a:avLst/>
+                    </a:prstGeom>
+                  </pic:spPr>
+                </pic:pic>
+              </a:graphicData>
+            </a:graphic>
+          </wp:inline>
+        </w:drawing>
+      </w:r>
+    </w:p>
+    <w:p>
+      <w:pPr>
+        <w:jc w:val="both"/>
+        <w:rPr>
+          <w:lang w:val="sr-Cyrl-RS"/>
+        </w:rPr>
+      </w:pPr>
+      <w:r>
+        <w:rPr>
+          <w:noProof/>
+          <w:lang w:eastAsia="sr-Latn-RS"/>
+        </w:rPr>
+        <w:drawing>
+          <wp:inline distT="0" distB="0" distL="0" distR="0" wp14:anchorId="183D1E4C" wp14:editId="4B8FA2F5">
+            <wp:extent cx="5753906" cy="1075266"/>
+            <wp:effectExtent l="0" t="0" r="0" b="0"/>
+            <wp:docPr id="29" name="Picture 29"/>
+            <wp:cNvGraphicFramePr>
+              <a:graphicFrameLocks xmlns:a="http://schemas.openxmlformats.org/drawingml/2006/main" noChangeAspect="1"/>
+            </wp:cNvGraphicFramePr>
+            <a:graphic xmlns:a="http://schemas.openxmlformats.org/drawingml/2006/main">
+              <a:graphicData uri="http://schemas.openxmlformats.org/drawingml/2006/picture">
+                <pic:pic xmlns:pic="http://schemas.openxmlformats.org/drawingml/2006/picture">
+                  <pic:nvPicPr>
+                    <pic:cNvPr id="1" name=""/>
+                    <pic:cNvPicPr/>
+                  </pic:nvPicPr>
+                  <pic:blipFill>
+                    <a:blip r:embed="rId24"/>
+                    <a:stretch>
+                      <a:fillRect/>
+                    </a:stretch>
+                  </pic:blipFill>
+                  <pic:spPr>
+                    <a:xfrm>
+                      <a:off x="0" y="0"/>
                       <a:ext cx="5766425" cy="1077605"/>
                     </a:xfrm>
                     <a:prstGeom prst="rect">
@@ -5736,21 +5591,7 @@
         <w:rPr>
           <w:lang w:val="en-US"/>
         </w:rPr>
-        <w:t>\</w:t>
-      </w:r>
-      <w:proofErr w:type="spellStart"/>
-      <w:r>
-        <w:rPr>
-          <w:lang w:val="en-US"/>
-        </w:rPr>
-        <w:t>nazivDirektorijuma</w:t>
-      </w:r>
-      <w:proofErr w:type="spellEnd"/>
-      <w:r>
-        <w:rPr>
-          <w:lang w:val="en-US"/>
-        </w:rPr>
-        <w:t>\</w:t>
+        <w:t>\nazivDirektorijuma\</w:t>
       </w:r>
     </w:p>
     <w:p>
@@ -5803,7 +5644,7 @@
                     <pic:cNvPicPr/>
                   </pic:nvPicPr>
                   <pic:blipFill>
-                    <a:blip r:embed="rId23">
+                    <a:blip r:embed="rId25">
                       <a:extLst>
                         <a:ext uri="{28A0092B-C50C-407E-A947-70E740481C1C}">
                           <a14:useLocalDpi xmlns:a14="http://schemas.microsoft.com/office/drawing/2010/main" val="0"/>
@@ -5879,7 +5720,7 @@
       </w:r>
     </w:p>
     <w:sectPr>
-      <w:footerReference w:type="default" r:id="rId24"/>
+      <w:footerReference w:type="default" r:id="rId26"/>
       <w:pgSz w:w="11906" w:h="16838"/>
       <w:pgMar w:top="1417" w:right="1417" w:bottom="1417" w:left="1417" w:header="708" w:footer="708" w:gutter="0"/>
       <w:pgNumType w:start="0"/>
@@ -5955,7 +5796,7 @@
         <w:noProof/>
         <w:color w:val="5B9BD5" w:themeColor="accent1"/>
       </w:rPr>
-      <w:t>3</w:t>
+      <w:t>1</w:t>
     </w:r>
     <w:r>
       <w:rPr>
@@ -7561,6 +7402,7 @@
   <w:style w:type="character" w:default="1" w:styleId="DefaultParagraphFont">
     <w:name w:val="Default Paragraph Font"/>
     <w:uiPriority w:val="1"/>
+    <w:semiHidden/>
     <w:unhideWhenUsed/>
   </w:style>
   <w:style w:type="table" w:default="1" w:styleId="TableNormal">
@@ -7882,11 +7724,13 @@
     <w:rsidRoot w:val="000C33A6"/>
     <w:rsid w:val="000C33A6"/>
     <w:rsid w:val="000E0F6F"/>
+    <w:rsid w:val="00177A36"/>
     <w:rsid w:val="0024364E"/>
     <w:rsid w:val="002D5464"/>
     <w:rsid w:val="00623B80"/>
     <w:rsid w:val="006F6FDB"/>
     <w:rsid w:val="00CA7772"/>
+    <w:rsid w:val="00FE69C7"/>
   </w:rsids>
   <m:mathPr>
     <m:mathFont m:val="Cambria Math"/>
@@ -8638,7 +8482,7 @@
 </file>
 
 <file path=customXml/itemProps1.xml><?xml version="1.0" encoding="utf-8"?>
-<ds:datastoreItem xmlns:ds="http://schemas.openxmlformats.org/officeDocument/2006/customXml" ds:itemID="{58551524-5C0C-47D9-9A82-B701D3BFA0A4}">
+<ds:datastoreItem xmlns:ds="http://schemas.openxmlformats.org/officeDocument/2006/customXml" ds:itemID="{7CDA82C3-1824-4A0C-A5A9-EBD0527AF609}">
   <ds:schemaRefs>
     <ds:schemaRef ds:uri="http://schemas.openxmlformats.org/officeDocument/2006/bibliography"/>
   </ds:schemaRefs>

</xml_diff>